<commit_message>
Karos ersten Texte hinzugefügt
</commit_message>
<xml_diff>
--- a/Studienarbeit_neu.docx
+++ b/Studienarbeit_neu.docx
@@ -2311,18 +2311,33 @@
           <w:noProof/>
         </w:rPr>
       </w:pPr>
-      <w:fldSimple w:instr=" TOC \h \z \c &quot;Abbildung&quot; ">
-        <w:bookmarkStart w:id="4" w:name="_Toc378525524"/>
-        <w:r>
-          <w:rPr>
-            <w:b w:val="0"/>
-            <w:bCs w:val="0"/>
-            <w:noProof/>
-          </w:rPr>
-          <w:t>Es konnten keine Einträge für ein Abbildungsverzeichnis gefunden werden.</w:t>
-        </w:r>
-        <w:bookmarkEnd w:id="4"/>
-      </w:fldSimple>
+      <w:r>
+        <w:fldChar w:fldCharType="begin"/>
+      </w:r>
+      <w:r>
+        <w:instrText xml:space="preserve"> TOC \h \z \c "Abbildung" </w:instrText>
+      </w:r>
+      <w:r>
+        <w:fldChar w:fldCharType="separate"/>
+      </w:r>
+      <w:bookmarkStart w:id="4" w:name="_Toc378525524"/>
+      <w:r>
+        <w:rPr>
+          <w:b w:val="0"/>
+          <w:bCs w:val="0"/>
+          <w:noProof/>
+        </w:rPr>
+        <w:t>Es konnten keine Einträge für ein Abbildungsverzeichnis gefunden werden.</w:t>
+      </w:r>
+      <w:bookmarkEnd w:id="4"/>
+      <w:r>
+        <w:rPr>
+          <w:b w:val="0"/>
+          <w:bCs w:val="0"/>
+          <w:noProof/>
+        </w:rPr>
+        <w:fldChar w:fldCharType="end"/>
+      </w:r>
     </w:p>
     <w:p>
       <w:pPr>
@@ -2674,25 +2689,7 @@
         <w:t xml:space="preserve"> </w:t>
       </w:r>
       <w:r>
-        <w:t xml:space="preserve">dem die Kinect die Bewegung des Spielers aufnimmt. Gleichzeitig läuft eine festgelegte Zeit herunter. Die Aufgabe des Spielers ist es innerhalb der Zeit </w:t>
-      </w:r>
-      <w:r>
-        <w:t xml:space="preserve">vom Roboter durchgeführte Bewegung möglich ähnlich nachzuahmen. </w:t>
-      </w:r>
-      <w:r>
-        <w:t xml:space="preserve">die Nach dem Ablauf der Zeit beginnt Schritt drei, bei dem die </w:t>
-      </w:r>
-      <w:r>
-        <w:t>getätigte Benutzerbewegung</w:t>
-      </w:r>
-      <w:r>
-        <w:t xml:space="preserve"> </w:t>
-      </w:r>
-      <w:r>
-        <w:t>mit der programmierten Roboterbewegung</w:t>
-      </w:r>
-      <w:r>
-        <w:t xml:space="preserve"> vom System verglichen wird.</w:t>
+        <w:t>dem die Kinect die Bewegung des Spielers aufnimmt. Gleichzeitig läuft eine festgelegte Zeit herunter. Die Aufgabe des Spielers ist es innerhalb der Zeit vom Roboter durchgeführte Bewegung möglich ähnlich nachzuahmen. die Nach dem Ablauf der Zeit beginnt Schritt drei, bei dem die getätigte Benutzerbewegung mit der programmierten Roboterbewegung vom System verglichen wird.</w:t>
       </w:r>
     </w:p>
     <w:p/>
@@ -3238,10 +3235,7 @@
     <w:p/>
     <w:p>
       <w:r>
-        <w:t>Dafür enthält das System einen Tiefensensor, ein 3D-Mikrophon sowie eine Farbkamera mit einer VGA-Auflösung von 640x480 Pixeln</w:t>
-      </w:r>
-      <w:r>
-        <w:t xml:space="preserve"> [</w:t>
+        <w:t>Dafür enthält das System einen Tiefensensor, ein 3D-Mikrophon sowie eine Farbkamera mit einer VGA-Auflösung von 640x480 Pixeln [</w:t>
       </w:r>
       <w:hyperlink r:id="rId17" w:history="1">
         <w:r>
@@ -3328,13 +3322,7 @@
     <w:p/>
     <w:p>
       <w:r>
-        <w:t>können auch mehrere Spieler gleichzeitig hampeln. Allerdings wird es da schon arg eng vor dem Fernseher. Dank des Infrarot-Sensors kann Kinect Mitspieler von leblosen Objekten unterscheiden. Es registriert auch, wenn ihr euch im Raum nach vorn in Richtung der Kamera, oder nach hinten weg bewegt. Durch zusätzliche 3D-Sensoren macht es sich zudem ein dreidimensionales Bild von euch. Laut Microsoft ist Kinect daher sogar im Stande, einzelne Spieler anhand der Gesichter zu unterscheiden.</w:t>
-      </w:r>
-      <w:r>
-        <w:t xml:space="preserve"> </w:t>
-      </w:r>
-      <w:r>
-        <w:t>[</w:t>
+        <w:t>können auch mehrere Spieler gleichzeitig hampeln. Allerdings wird es da schon arg eng vor dem Fernseher. Dank des Infrarot-Sensors kann Kinect Mitspieler von leblosen Objekten unterscheiden. Es registriert auch, wenn ihr euch im Raum nach vorn in Richtung der Kamera, oder nach hinten weg bewegt. Durch zusätzliche 3D-Sensoren macht es sich zudem ein dreidimensionales Bild von euch. Laut Microsoft ist Kinect daher sogar im Stande, einzelne Spieler anhand der Gesichter zu unterscheiden. [</w:t>
       </w:r>
       <w:r>
         <w:t>http://www.gamepro.de/xbox/spiele/xbox-360/kinect-adventures/artikel/kinect,46324,1967600.html</w:t>
@@ -3348,13 +3336,7 @@
     <w:p/>
     <w:p>
       <w:r>
-        <w:t>Doch die Peripherie erkennt nicht nur Bewegungen, sondern auch Stimmen.</w:t>
-      </w:r>
-      <w:r>
-        <w:t xml:space="preserve"> So könnte es auch möglich sein, das Spiel per Sprache zu beginnen oder von vorne zu starten. </w:t>
-      </w:r>
-      <w:r>
-        <w:t>[</w:t>
+        <w:t>Doch die Peripherie erkennt nicht nur Bewegungen, sondern auch Stimmen. So könnte es auch möglich sein, das Spiel per Sprache zu beginnen oder von vorne zu starten. [</w:t>
       </w:r>
       <w:r>
         <w:t>http://www.gamepro.de/xbox/spiele/xbox-360/kinect-adventures/artikel/kinect,46324,1967600.html</w:t>
@@ -3382,10 +3364,7 @@
       </w:r>
       <w:proofErr w:type="gramEnd"/>
       <w:r>
-        <w:t xml:space="preserve"> Spieler</w:t>
-      </w:r>
-      <w:r>
-        <w:t xml:space="preserve"> [</w:t>
+        <w:t xml:space="preserve"> Spieler [</w:t>
       </w:r>
       <w:r>
         <w:t>http://www.game7.de/kinect/news/technische-details-kinect-16238.php</w:t>
@@ -3439,19 +3418,7 @@
           <w:rPr>
             <w:rStyle w:val="Hyperlink"/>
           </w:rPr>
-          <w:t>http://www.ifixit.com/</w:t>
-        </w:r>
-        <w:r>
-          <w:rPr>
-            <w:rStyle w:val="Hyperlink"/>
-          </w:rPr>
-          <w:t>T</w:t>
-        </w:r>
-        <w:r>
-          <w:rPr>
-            <w:rStyle w:val="Hyperlink"/>
-          </w:rPr>
-          <w:t>eardown/Microsoft+Kinect+Teardown/4066</w:t>
+          <w:t>http://www.ifixit.com/Teardown/Microsoft+Kinect+Teardown/4066</w:t>
         </w:r>
       </w:hyperlink>
     </w:p>
@@ -3481,52 +3448,232 @@
         <w:t>Direkte Möglichkeit mit der SDK-Benutzung</w:t>
       </w:r>
     </w:p>
-    <w:p>
-      <w:bookmarkStart w:id="15" w:name="_GoBack"/>
+    <w:p/>
+    <w:p/>
+    <w:p>
+      <w:pPr>
+        <w:pStyle w:val="berschrift2"/>
+      </w:pPr>
+      <w:bookmarkStart w:id="15" w:name="_Toc378525529"/>
+      <w:proofErr w:type="spellStart"/>
+      <w:r>
+        <w:t>Humanoide</w:t>
+      </w:r>
+      <w:proofErr w:type="spellEnd"/>
+      <w:r>
+        <w:t xml:space="preserve"> Roboter / NAO</w:t>
+      </w:r>
       <w:bookmarkEnd w:id="15"/>
     </w:p>
+    <w:p>
+      <w:r>
+        <w:t xml:space="preserve">Ein </w:t>
+      </w:r>
+      <w:proofErr w:type="spellStart"/>
+      <w:r>
+        <w:t>humanoider</w:t>
+      </w:r>
+      <w:proofErr w:type="spellEnd"/>
+      <w:r>
+        <w:t xml:space="preserve"> Roboter ist ein Roboter, der dem Mensch nachempfunden ist und dessen Bewegungen </w:t>
+      </w:r>
+      <w:proofErr w:type="gramStart"/>
+      <w:r>
+        <w:t>die eines</w:t>
+      </w:r>
+      <w:proofErr w:type="gramEnd"/>
+      <w:r>
+        <w:t xml:space="preserve"> Menschen ähneln. Genutzt werden </w:t>
+      </w:r>
+      <w:proofErr w:type="spellStart"/>
+      <w:r>
+        <w:t>humanoide</w:t>
+      </w:r>
+      <w:proofErr w:type="spellEnd"/>
+      <w:r>
+        <w:t xml:space="preserve"> </w:t>
+      </w:r>
+      <w:r>
+        <w:lastRenderedPageBreak/>
+        <w:t xml:space="preserve">Roboter zumeist in der Servicerobotik, zum Beispiel als Haushaltshilfe für häufig anfallende Aufgaben. Zahlreiche Unternehmen und Einrichtungen befassen sich derzeit mit </w:t>
+      </w:r>
+      <w:proofErr w:type="spellStart"/>
+      <w:r>
+        <w:t>humanoiden</w:t>
+      </w:r>
+      <w:proofErr w:type="spellEnd"/>
+      <w:r>
+        <w:t xml:space="preserve"> Robotern, darunter das Karlsruher Institut für Technologie, das </w:t>
+      </w:r>
+      <w:proofErr w:type="spellStart"/>
+      <w:r>
+        <w:t>F</w:t>
+      </w:r>
+      <w:r>
+        <w:t>rauenhofer</w:t>
+      </w:r>
+      <w:proofErr w:type="spellEnd"/>
+      <w:r>
+        <w:t xml:space="preserve"> Institut und Google.</w:t>
+      </w:r>
+    </w:p>
     <w:p/>
     <w:p>
       <w:pPr>
+        <w:pStyle w:val="berschrift3"/>
+      </w:pPr>
+      <w:bookmarkStart w:id="16" w:name="_Toc378525530"/>
+      <w:proofErr w:type="spellStart"/>
+      <w:r>
+        <w:t>Nao</w:t>
+      </w:r>
+      <w:proofErr w:type="spellEnd"/>
+    </w:p>
+    <w:p>
+      <w:proofErr w:type="spellStart"/>
+      <w:r>
+        <w:t>Nao</w:t>
+      </w:r>
+      <w:proofErr w:type="spellEnd"/>
+      <w:r>
+        <w:t xml:space="preserve"> ist ein 58cm großer </w:t>
+      </w:r>
+      <w:proofErr w:type="spellStart"/>
+      <w:r>
+        <w:t>humanoider</w:t>
+      </w:r>
+      <w:proofErr w:type="spellEnd"/>
+      <w:r>
+        <w:t xml:space="preserve"> Roboter der Firma </w:t>
+      </w:r>
+      <w:proofErr w:type="spellStart"/>
+      <w:r>
+        <w:t>Aldeberan</w:t>
+      </w:r>
+      <w:proofErr w:type="spellEnd"/>
+      <w:r>
+        <w:t xml:space="preserve"> </w:t>
+      </w:r>
+      <w:proofErr w:type="spellStart"/>
+      <w:r>
+        <w:t>Robotics</w:t>
+      </w:r>
+      <w:proofErr w:type="spellEnd"/>
+      <w:r>
+        <w:t xml:space="preserve"> aus Frankreich. Die erste Version des </w:t>
+      </w:r>
+      <w:proofErr w:type="spellStart"/>
+      <w:r>
+        <w:t>Nao</w:t>
+      </w:r>
+      <w:proofErr w:type="spellEnd"/>
+      <w:r>
+        <w:t xml:space="preserve"> </w:t>
+      </w:r>
+      <w:proofErr w:type="gramStart"/>
+      <w:r>
+        <w:t>erschien .</w:t>
+      </w:r>
+      <w:bookmarkStart w:id="17" w:name="_GoBack"/>
+      <w:bookmarkEnd w:id="17"/>
+      <w:r>
+        <w:t>...</w:t>
+      </w:r>
+      <w:proofErr w:type="gramEnd"/>
+      <w:r>
+        <w:t xml:space="preserve"> </w:t>
+      </w:r>
+      <w:proofErr w:type="spellStart"/>
+      <w:r>
+        <w:t>to</w:t>
+      </w:r>
+      <w:proofErr w:type="spellEnd"/>
+      <w:r>
+        <w:t xml:space="preserve"> </w:t>
+      </w:r>
+      <w:proofErr w:type="spellStart"/>
+      <w:r>
+        <w:t>be</w:t>
+      </w:r>
+      <w:proofErr w:type="spellEnd"/>
+      <w:r>
+        <w:t xml:space="preserve"> </w:t>
+      </w:r>
+      <w:proofErr w:type="spellStart"/>
+      <w:r>
+        <w:t>continued</w:t>
+      </w:r>
+      <w:proofErr w:type="spellEnd"/>
+      <w:r>
+        <w:t>.</w:t>
+      </w:r>
+    </w:p>
+    <w:p/>
+    <w:p>
+      <w:pPr>
         <w:pStyle w:val="berschrift2"/>
       </w:pPr>
-      <w:bookmarkStart w:id="16" w:name="_Toc378525529"/>
+      <w:r>
+        <w:t>Programmiersprache</w:t>
+      </w:r>
+      <w:bookmarkEnd w:id="16"/>
+    </w:p>
+    <w:p>
+      <w:r>
+        <w:t>Microsoft empfiehlt die Nutzung von C++, C# oder Visual Basic für die Kinect, da es für diese Programmiersprachen vorgefertigte Klassen im Software Development Kit (S</w:t>
+      </w:r>
+      <w:r>
+        <w:t>DK) gibt, auf welche man zurück</w:t>
+      </w:r>
+      <w:r>
+        <w:t xml:space="preserve">greifen kann. Für den Roboter </w:t>
+      </w:r>
       <w:proofErr w:type="spellStart"/>
       <w:r>
-        <w:t>Humanoide</w:t>
+        <w:t>Nao</w:t>
       </w:r>
       <w:proofErr w:type="spellEnd"/>
       <w:r>
-        <w:t xml:space="preserve"> Roboter / NAO</w:t>
-      </w:r>
-      <w:bookmarkEnd w:id="16"/>
-    </w:p>
-    <w:p/>
-    <w:p>
-      <w:r>
-        <w:t>Karo</w:t>
-      </w:r>
-    </w:p>
-    <w:p/>
-    <w:p>
-      <w:pPr>
-        <w:pStyle w:val="berschrift2"/>
-      </w:pPr>
-      <w:bookmarkStart w:id="17" w:name="_Toc378525530"/>
-      <w:r>
-        <w:t>Programmiersprache</w:t>
-      </w:r>
-      <w:bookmarkEnd w:id="17"/>
-    </w:p>
-    <w:p>
-      <w:r>
-        <w:t>Vor und Nachteile</w:t>
-      </w:r>
-    </w:p>
-    <w:p/>
-    <w:p>
-      <w:r>
-        <w:t>Karo</w:t>
+        <w:t xml:space="preserve"> werden die Programmiersprachen XX, XX und C# empfohlen. Diese Programmiersprachen kann </w:t>
+      </w:r>
+      <w:proofErr w:type="spellStart"/>
+      <w:r>
+        <w:t>Nao</w:t>
+      </w:r>
+      <w:proofErr w:type="spellEnd"/>
+      <w:r>
+        <w:t xml:space="preserve"> direkt ausführen, während andere erst konvertiert werden müssen. </w:t>
+      </w:r>
+      <w:r>
+        <w:br/>
+        <w:t xml:space="preserve">Das sowohl die Kinect, als auch der </w:t>
+      </w:r>
+      <w:proofErr w:type="spellStart"/>
+      <w:r>
+        <w:t>Nao</w:t>
+      </w:r>
+      <w:proofErr w:type="spellEnd"/>
+      <w:r>
+        <w:t xml:space="preserve"> mit C# arbeiten (können), ist auch die Anwendung in C# programmiert. So ist es möglich, dem </w:t>
+      </w:r>
+      <w:proofErr w:type="spellStart"/>
+      <w:r>
+        <w:t>Nao</w:t>
+      </w:r>
+      <w:proofErr w:type="spellEnd"/>
+      <w:r>
+        <w:t xml:space="preserve"> Daten zur Ausführung zu senden und hat diese dann im gleichen Format vorliegen, wie sie später von der Kinect aufgezeichnet und an die Anwendung gesendet werden. Es ist also keine </w:t>
+      </w:r>
+      <w:proofErr w:type="spellStart"/>
+      <w:r>
+        <w:t>Konven</w:t>
+      </w:r>
+      <w:r>
+        <w:t>tierung</w:t>
+      </w:r>
+      <w:proofErr w:type="spellEnd"/>
+      <w:r>
+        <w:t xml:space="preserve"> im Programm mehr nötig.</w:t>
       </w:r>
     </w:p>
     <w:p/>
@@ -4284,7 +4431,7 @@
       <w:rPr>
         <w:noProof/>
       </w:rPr>
-      <w:t>11</w:t>
+      <w:t>12</w:t>
     </w:r>
     <w:r>
       <w:fldChar w:fldCharType="end"/>
@@ -4292,14 +4439,27 @@
     <w:r>
       <w:t xml:space="preserve"> von </w:t>
     </w:r>
-    <w:fldSimple w:instr="NUMPAGES  \* Arabic  \* MERGEFORMAT">
-      <w:r>
-        <w:rPr>
-          <w:noProof/>
-        </w:rPr>
-        <w:t>13</w:t>
-      </w:r>
-    </w:fldSimple>
+    <w:r>
+      <w:fldChar w:fldCharType="begin"/>
+    </w:r>
+    <w:r>
+      <w:instrText>NUMPAGES  \* Arabic  \* MERGEFORMAT</w:instrText>
+    </w:r>
+    <w:r>
+      <w:fldChar w:fldCharType="separate"/>
+    </w:r>
+    <w:r>
+      <w:rPr>
+        <w:noProof/>
+      </w:rPr>
+      <w:t>13</w:t>
+    </w:r>
+    <w:r>
+      <w:rPr>
+        <w:noProof/>
+      </w:rPr>
+      <w:fldChar w:fldCharType="end"/>
+    </w:r>
   </w:p>
 </w:ftr>
 </file>
@@ -4441,14 +4601,27 @@
     <w:r>
       <w:ptab w:relativeTo="margin" w:alignment="right" w:leader="none"/>
     </w:r>
-    <w:fldSimple w:instr=" STYLEREF  &quot;Überschrift 1&quot;  \* MERGEFORMAT ">
-      <w:r>
-        <w:rPr>
-          <w:noProof/>
-        </w:rPr>
-        <w:t>Grundlagen</w:t>
-      </w:r>
-    </w:fldSimple>
+    <w:r>
+      <w:fldChar w:fldCharType="begin"/>
+    </w:r>
+    <w:r>
+      <w:instrText xml:space="preserve"> STYLEREF  "Überschrift 1"  \* MERGEFORMAT </w:instrText>
+    </w:r>
+    <w:r>
+      <w:fldChar w:fldCharType="separate"/>
+    </w:r>
+    <w:r>
+      <w:rPr>
+        <w:noProof/>
+      </w:rPr>
+      <w:t>Literaturverzeichnis</w:t>
+    </w:r>
+    <w:r>
+      <w:rPr>
+        <w:noProof/>
+      </w:rPr>
+      <w:fldChar w:fldCharType="end"/>
+    </w:r>
   </w:p>
   <w:p>
     <w:pPr>
@@ -9665,7 +9838,6 @@
   <w:style w:type="character" w:default="1" w:styleId="Absatz-Standardschriftart">
     <w:name w:val="Default Paragraph Font"/>
     <w:uiPriority w:val="1"/>
-    <w:semiHidden/>
     <w:unhideWhenUsed/>
   </w:style>
   <w:style w:type="table" w:default="1" w:styleId="NormaleTabelle">
@@ -10765,7 +10937,6 @@
   <w:style w:type="character" w:default="1" w:styleId="Absatz-Standardschriftart">
     <w:name w:val="Default Paragraph Font"/>
     <w:uiPriority w:val="1"/>
-    <w:semiHidden/>
     <w:unhideWhenUsed/>
   </w:style>
   <w:style w:type="table" w:default="1" w:styleId="NormaleTabelle">
@@ -11852,7 +12023,7 @@
 </file>
 
 <file path=customXml/itemProps1.xml><?xml version="1.0" encoding="utf-8"?>
-<ds:datastoreItem xmlns:ds="http://schemas.openxmlformats.org/officeDocument/2006/customXml" ds:itemID="{69F0DECC-CCFB-45B8-B2D1-E6DAA3DB35A1}">
+<ds:datastoreItem xmlns:ds="http://schemas.openxmlformats.org/officeDocument/2006/customXml" ds:itemID="{072EA3EE-0172-40FA-82CE-0F67FB5F7130}">
   <ds:schemaRefs>
     <ds:schemaRef ds:uri="http://schemas.openxmlformats.org/officeDocument/2006/bibliography"/>
   </ds:schemaRefs>

</xml_diff>

<commit_message>
Planung angefangen und weitere Unterüberschriften eingefügt
</commit_message>
<xml_diff>
--- a/Studienarbeit_neu.docx
+++ b/Studienarbeit_neu.docx
@@ -2311,33 +2311,18 @@
           <w:noProof/>
         </w:rPr>
       </w:pPr>
-      <w:r>
-        <w:fldChar w:fldCharType="begin"/>
-      </w:r>
-      <w:r>
-        <w:instrText xml:space="preserve"> TOC \h \z \c "Abbildung" </w:instrText>
-      </w:r>
-      <w:r>
-        <w:fldChar w:fldCharType="separate"/>
-      </w:r>
-      <w:bookmarkStart w:id="4" w:name="_Toc378525524"/>
-      <w:r>
-        <w:rPr>
-          <w:b w:val="0"/>
-          <w:bCs w:val="0"/>
-          <w:noProof/>
-        </w:rPr>
-        <w:t>Es konnten keine Einträge für ein Abbildungsverzeichnis gefunden werden.</w:t>
-      </w:r>
-      <w:bookmarkEnd w:id="4"/>
-      <w:r>
-        <w:rPr>
-          <w:b w:val="0"/>
-          <w:bCs w:val="0"/>
-          <w:noProof/>
-        </w:rPr>
-        <w:fldChar w:fldCharType="end"/>
-      </w:r>
+      <w:fldSimple w:instr=" TOC \h \z \c &quot;Abbildung&quot; ">
+        <w:bookmarkStart w:id="4" w:name="_Toc378525524"/>
+        <w:r>
+          <w:rPr>
+            <w:b w:val="0"/>
+            <w:bCs w:val="0"/>
+            <w:noProof/>
+          </w:rPr>
+          <w:t>Es konnten keine Einträge für ein Abbildungsverzeichnis gefunden werden.</w:t>
+        </w:r>
+        <w:bookmarkEnd w:id="4"/>
+      </w:fldSimple>
     </w:p>
     <w:p>
       <w:pPr>
@@ -3507,10 +3492,7 @@
       </w:r>
       <w:proofErr w:type="spellStart"/>
       <w:r>
-        <w:t>F</w:t>
-      </w:r>
-      <w:r>
-        <w:t>rauenhofer</w:t>
+        <w:t>Frauenhofer</w:t>
       </w:r>
       <w:proofErr w:type="spellEnd"/>
       <w:r>
@@ -3572,12 +3554,7 @@
       </w:r>
       <w:proofErr w:type="gramStart"/>
       <w:r>
-        <w:t>erschien .</w:t>
-      </w:r>
-      <w:bookmarkStart w:id="17" w:name="_GoBack"/>
-      <w:bookmarkEnd w:id="17"/>
-      <w:r>
-        <w:t>...</w:t>
+        <w:t>erschien ....</w:t>
       </w:r>
       <w:proofErr w:type="gramEnd"/>
       <w:r>
@@ -3679,50 +3656,206 @@
     <w:p/>
     <w:p>
       <w:pPr>
+        <w:rPr>
+          <w:rFonts w:asciiTheme="majorHAnsi" w:eastAsiaTheme="majorEastAsia" w:hAnsiTheme="majorHAnsi" w:cstheme="majorBidi"/>
+          <w:b/>
+          <w:bCs/>
+          <w:sz w:val="28"/>
+          <w:szCs w:val="28"/>
+        </w:rPr>
+      </w:pPr>
+      <w:bookmarkStart w:id="17" w:name="_Toc378525531"/>
+      <w:r>
+        <w:br w:type="page"/>
+      </w:r>
+    </w:p>
+    <w:p>
+      <w:pPr>
         <w:pStyle w:val="berschrift1"/>
       </w:pPr>
-      <w:bookmarkStart w:id="18" w:name="_Toc378525531"/>
-      <w:r>
+      <w:r>
+        <w:lastRenderedPageBreak/>
         <w:t>Konzeption / Planung</w:t>
       </w:r>
+      <w:bookmarkEnd w:id="17"/>
+    </w:p>
+    <w:p>
+      <w:pPr>
+        <w:rPr>
+          <w:color w:val="FF0000"/>
+        </w:rPr>
+      </w:pPr>
+      <w:proofErr w:type="spellStart"/>
+      <w:r>
+        <w:rPr>
+          <w:color w:val="FF0000"/>
+        </w:rPr>
+        <w:t>Evtl</w:t>
+      </w:r>
+      <w:proofErr w:type="spellEnd"/>
+      <w:r>
+        <w:rPr>
+          <w:color w:val="FF0000"/>
+        </w:rPr>
+        <w:t xml:space="preserve"> U</w:t>
+      </w:r>
+      <w:r>
+        <w:rPr>
+          <w:color w:val="FF0000"/>
+        </w:rPr>
+        <w:t xml:space="preserve">ntergliederung in Kinect und </w:t>
+      </w:r>
+      <w:proofErr w:type="spellStart"/>
+      <w:r>
+        <w:rPr>
+          <w:color w:val="FF0000"/>
+        </w:rPr>
+        <w:t>Nao</w:t>
+      </w:r>
+      <w:proofErr w:type="spellEnd"/>
+    </w:p>
+    <w:p>
+      <w:r>
+        <w:t xml:space="preserve">Zu Beginn wird die Entwicklungsumgebung eingerichtet, inklusive der SDKs mit Kinect und </w:t>
+      </w:r>
+      <w:proofErr w:type="spellStart"/>
+      <w:r>
+        <w:t>Nao</w:t>
+      </w:r>
+      <w:proofErr w:type="spellEnd"/>
+      <w:r>
+        <w:t xml:space="preserve">. Dann werden dem </w:t>
+      </w:r>
+      <w:proofErr w:type="spellStart"/>
+      <w:r>
+        <w:t>Nao</w:t>
+      </w:r>
+      <w:proofErr w:type="spellEnd"/>
+      <w:r>
+        <w:t xml:space="preserve"> einige Bewegungen einprogrammiert, dabei sollen auch die entsprechenden Winkel berechnet werden und an eine Klasse übermittelt werden. Die Kinect bringt einige fertige Programmierungen mit, unter anderem eine Programmierung</w:t>
+      </w:r>
+      <w:r>
+        <w:t>,</w:t>
+      </w:r>
+      <w:r>
+        <w:t xml:space="preserve"> in </w:t>
+      </w:r>
+      <w:proofErr w:type="gramStart"/>
+      <w:r>
+        <w:t>der Skelette</w:t>
+      </w:r>
+      <w:proofErr w:type="gramEnd"/>
+      <w:r>
+        <w:t xml:space="preserve"> von Personen sowie deren Entfernung erkannt wird. Dieses Prog</w:t>
+      </w:r>
+      <w:r>
+        <w:t xml:space="preserve">ramm soll als Grundlage dienen, mit dem der Nutzer seine Bewegungen selbst sieht und das Programm die Winkel der Nutzer errechnen kann. Diese sollen dann mit den Werten des </w:t>
+      </w:r>
+      <w:proofErr w:type="spellStart"/>
+      <w:r>
+        <w:t>Nao</w:t>
+      </w:r>
+      <w:proofErr w:type="spellEnd"/>
+      <w:r>
+        <w:t xml:space="preserve"> verglichen werden. Es bleibt zu überlegen ob verschiedene Schwierigkeitsstufen darüber abgebildet werden, dass es unterschiedlich schwere Bewegungen zum Nachmachen gibt, die stetig komplizierter und/oder länger werden oder über die prozentuale Übereinstimmung der beiden Bewegungen bzw. derer Winkel. Dabei werden die Winkel nicht nur zu Beginn und Ende der Bewegung gemessen und verglichen, sondern auch an verschiedenen Zwischenpunkten. </w:t>
+      </w:r>
+    </w:p>
+    <w:p>
+      <w:pPr>
+        <w:rPr>
+          <w:color w:val="FF0000"/>
+        </w:rPr>
+      </w:pPr>
+      <w:r>
+        <w:rPr>
+          <w:color w:val="FF0000"/>
+        </w:rPr>
+        <w:t xml:space="preserve">Die Winkel müssen dabei über das Kreuzprodukt berechnet werden.  </w:t>
+      </w:r>
+    </w:p>
+    <w:p>
+      <w:pPr>
+        <w:rPr>
+          <w:rFonts w:asciiTheme="majorHAnsi" w:eastAsiaTheme="majorEastAsia" w:hAnsiTheme="majorHAnsi" w:cstheme="majorBidi"/>
+          <w:b/>
+          <w:bCs/>
+          <w:sz w:val="28"/>
+          <w:szCs w:val="28"/>
+        </w:rPr>
+      </w:pPr>
+      <w:bookmarkStart w:id="18" w:name="_Toc378525532"/>
+      <w:r>
+        <w:br w:type="page"/>
+      </w:r>
+    </w:p>
+    <w:p>
+      <w:pPr>
+        <w:pStyle w:val="berschrift1"/>
+      </w:pPr>
+      <w:r>
+        <w:lastRenderedPageBreak/>
+        <w:t>Umsetzung</w:t>
+      </w:r>
       <w:bookmarkEnd w:id="18"/>
     </w:p>
     <w:p>
+      <w:pPr>
+        <w:pStyle w:val="berschrift2"/>
+      </w:pPr>
+      <w:bookmarkStart w:id="19" w:name="_Toc378525533"/>
       <w:proofErr w:type="spellStart"/>
       <w:r>
-        <w:t>Evtl</w:t>
+        <w:t>Nao</w:t>
       </w:r>
       <w:proofErr w:type="spellEnd"/>
-      <w:r>
-        <w:t xml:space="preserve"> Untergliederung in Kinect und </w:t>
-      </w:r>
+    </w:p>
+    <w:p>
+      <w:pPr>
+        <w:pStyle w:val="berschrift2"/>
+      </w:pPr>
+      <w:r>
+        <w:t>Kinect</w:t>
+      </w:r>
+    </w:p>
+    <w:p>
+      <w:pPr>
+        <w:pStyle w:val="berschrift2"/>
+      </w:pPr>
+      <w:bookmarkStart w:id="20" w:name="_GoBack"/>
+      <w:bookmarkEnd w:id="20"/>
       <w:proofErr w:type="spellStart"/>
       <w:r>
-        <w:t>Nao</w:t>
+        <w:t>NaoProjekt</w:t>
       </w:r>
       <w:proofErr w:type="spellEnd"/>
+      <w:r>
+        <w:t>-Programm</w:t>
+      </w:r>
     </w:p>
     <w:p/>
     <w:p>
       <w:pPr>
+        <w:rPr>
+          <w:rFonts w:asciiTheme="majorHAnsi" w:eastAsiaTheme="majorEastAsia" w:hAnsiTheme="majorHAnsi" w:cstheme="majorBidi"/>
+          <w:b/>
+          <w:bCs/>
+          <w:sz w:val="28"/>
+          <w:szCs w:val="28"/>
+        </w:rPr>
+      </w:pPr>
+      <w:r>
+        <w:br w:type="page"/>
+      </w:r>
+    </w:p>
+    <w:p>
+      <w:pPr>
         <w:pStyle w:val="berschrift1"/>
       </w:pPr>
-      <w:bookmarkStart w:id="19" w:name="_Toc378525532"/>
-      <w:r>
-        <w:t>Umsetzung</w:t>
+      <w:r>
+        <w:lastRenderedPageBreak/>
+        <w:t>Fazit Zusammenfassung Ausblick</w:t>
       </w:r>
       <w:bookmarkEnd w:id="19"/>
-    </w:p>
-    <w:p/>
-    <w:p>
-      <w:pPr>
-        <w:pStyle w:val="berschrift1"/>
-      </w:pPr>
-      <w:bookmarkStart w:id="20" w:name="_Toc378525533"/>
-      <w:r>
-        <w:t>Fazit Zusammenfassung Ausblick</w:t>
-      </w:r>
-      <w:bookmarkEnd w:id="20"/>
     </w:p>
     <w:p/>
     <w:p/>
@@ -4439,27 +4572,14 @@
     <w:r>
       <w:t xml:space="preserve"> von </w:t>
     </w:r>
-    <w:r>
-      <w:fldChar w:fldCharType="begin"/>
-    </w:r>
-    <w:r>
-      <w:instrText>NUMPAGES  \* Arabic  \* MERGEFORMAT</w:instrText>
-    </w:r>
-    <w:r>
-      <w:fldChar w:fldCharType="separate"/>
-    </w:r>
-    <w:r>
-      <w:rPr>
-        <w:noProof/>
-      </w:rPr>
-      <w:t>13</w:t>
-    </w:r>
-    <w:r>
-      <w:rPr>
-        <w:noProof/>
-      </w:rPr>
-      <w:fldChar w:fldCharType="end"/>
-    </w:r>
+    <w:fldSimple w:instr="NUMPAGES  \* Arabic  \* MERGEFORMAT">
+      <w:r>
+        <w:rPr>
+          <w:noProof/>
+        </w:rPr>
+        <w:t>16</w:t>
+      </w:r>
+    </w:fldSimple>
   </w:p>
 </w:ftr>
 </file>
@@ -4558,7 +4678,7 @@
       <w:rPr>
         <w:noProof/>
       </w:rPr>
-      <w:t>XIII</w:t>
+      <w:t>XVI</w:t>
     </w:r>
     <w:r>
       <w:fldChar w:fldCharType="end"/>
@@ -4601,27 +4721,14 @@
     <w:r>
       <w:ptab w:relativeTo="margin" w:alignment="right" w:leader="none"/>
     </w:r>
-    <w:r>
-      <w:fldChar w:fldCharType="begin"/>
-    </w:r>
-    <w:r>
-      <w:instrText xml:space="preserve"> STYLEREF  "Überschrift 1"  \* MERGEFORMAT </w:instrText>
-    </w:r>
-    <w:r>
-      <w:fldChar w:fldCharType="separate"/>
-    </w:r>
-    <w:r>
-      <w:rPr>
-        <w:noProof/>
-      </w:rPr>
-      <w:t>Literaturverzeichnis</w:t>
-    </w:r>
-    <w:r>
-      <w:rPr>
-        <w:noProof/>
-      </w:rPr>
-      <w:fldChar w:fldCharType="end"/>
-    </w:r>
+    <w:fldSimple w:instr=" STYLEREF  &quot;Überschrift 1&quot;  \* MERGEFORMAT ">
+      <w:r>
+        <w:rPr>
+          <w:noProof/>
+        </w:rPr>
+        <w:t>Grundlagen</w:t>
+      </w:r>
+    </w:fldSimple>
   </w:p>
   <w:p>
     <w:pPr>
@@ -9838,6 +9945,7 @@
   <w:style w:type="character" w:default="1" w:styleId="Absatz-Standardschriftart">
     <w:name w:val="Default Paragraph Font"/>
     <w:uiPriority w:val="1"/>
+    <w:semiHidden/>
     <w:unhideWhenUsed/>
   </w:style>
   <w:style w:type="table" w:default="1" w:styleId="NormaleTabelle">
@@ -10937,6 +11045,7 @@
   <w:style w:type="character" w:default="1" w:styleId="Absatz-Standardschriftart">
     <w:name w:val="Default Paragraph Font"/>
     <w:uiPriority w:val="1"/>
+    <w:semiHidden/>
     <w:unhideWhenUsed/>
   </w:style>
   <w:style w:type="table" w:default="1" w:styleId="NormaleTabelle">
@@ -12023,7 +12132,7 @@
 </file>
 
 <file path=customXml/itemProps1.xml><?xml version="1.0" encoding="utf-8"?>
-<ds:datastoreItem xmlns:ds="http://schemas.openxmlformats.org/officeDocument/2006/customXml" ds:itemID="{072EA3EE-0172-40FA-82CE-0F67FB5F7130}">
+<ds:datastoreItem xmlns:ds="http://schemas.openxmlformats.org/officeDocument/2006/customXml" ds:itemID="{71901B6A-5D81-4ED2-BB0B-3AACF7FD5EFC}">
   <ds:schemaRefs>
     <ds:schemaRef ds:uri="http://schemas.openxmlformats.org/officeDocument/2006/bibliography"/>
   </ds:schemaRefs>

</xml_diff>